<commit_message>
exercice 9 contition fini exercice 2.6 et 2.7
</commit_message>
<xml_diff>
--- a/Algo/Pseudo_code/Exercice_pseudo_code_world/algorithles_les_boucles_et_les_condition.docx
+++ b/Algo/Pseudo_code/Exercice_pseudo_code_world/algorithles_les_boucles_et_les_condition.docx
@@ -2477,8 +2477,6 @@
       </w:r>
       <w:r>
         <w:tab/>
-      </w:r>
-      <w:r>
         <w:t>Afficher ‘’ le prix pour’</w:t>
       </w:r>
       <w:proofErr w:type="gramStart"/>
@@ -2553,8 +2551,6 @@
       </w:r>
       <w:r>
         <w:tab/>
-      </w:r>
-      <w:r>
         <w:t>Afficher ‘’ le prix pour’</w:t>
       </w:r>
       <w:proofErr w:type="gramStart"/>
@@ -2585,6 +2581,126 @@
       </w:r>
     </w:p>
     <w:p/>
+    <w:p/>
+    <w:p/>
+    <w:p/>
+    <w:p/>
+    <w:p/>
+    <w:p/>
+    <w:p>
+      <w:pPr>
+        <w:rPr>
+          <w:sz w:val="24"/>
+          <w:szCs w:val="24"/>
+        </w:rPr>
+      </w:pPr>
+      <w:r>
+        <w:rPr>
+          <w:sz w:val="24"/>
+          <w:szCs w:val="24"/>
+        </w:rPr>
+        <w:lastRenderedPageBreak/>
+        <w:t>EXERCICE 8</w:t>
+      </w:r>
+    </w:p>
+    <w:p>
+      <w:pPr>
+        <w:rPr>
+          <w:sz w:val="24"/>
+          <w:szCs w:val="24"/>
+        </w:rPr>
+      </w:pPr>
+      <w:r>
+        <w:rPr>
+          <w:sz w:val="24"/>
+          <w:szCs w:val="24"/>
+        </w:rPr>
+        <w:t xml:space="preserve">Une compagnie d'assurance automobile propose à ses clients quatre familles de tarifs identifiables par une couleur, du moins au plus onéreux : tarifs bleu, vert, orange et rouge. Le tarif dépend de la situation du conducteur : </w:t>
+      </w:r>
+    </w:p>
+    <w:p>
+      <w:pPr>
+        <w:rPr>
+          <w:sz w:val="24"/>
+          <w:szCs w:val="24"/>
+        </w:rPr>
+      </w:pPr>
+      <w:r>
+        <w:rPr>
+          <w:sz w:val="24"/>
+          <w:szCs w:val="24"/>
+        </w:rPr>
+        <w:t xml:space="preserve">• un conducteur de moins de 25 ans et titulaire du permis depuis moins de deux ans, se voit attribuer le tarif rouge, si toutefois il n'a jamais été responsable d'accident. Sinon, la compagnie refuse de l'assurer. </w:t>
+      </w:r>
+    </w:p>
+    <w:p>
+      <w:pPr>
+        <w:rPr>
+          <w:sz w:val="24"/>
+          <w:szCs w:val="24"/>
+        </w:rPr>
+      </w:pPr>
+      <w:r>
+        <w:rPr>
+          <w:sz w:val="24"/>
+          <w:szCs w:val="24"/>
+        </w:rPr>
+        <w:t xml:space="preserve">• un conducteur de moins de 25 ans et titulaire du permis depuis plus de deux ans, ou de plus de 25 ans mais titulaire du permis depuis moins de deux ans a le droit au tarif orange s'il n'a jamais provoqué d'accident, au tarif rouge pour un accident, sinon il est refusé. </w:t>
+      </w:r>
+    </w:p>
+    <w:p>
+      <w:pPr>
+        <w:rPr>
+          <w:sz w:val="24"/>
+          <w:szCs w:val="24"/>
+        </w:rPr>
+      </w:pPr>
+      <w:r>
+        <w:rPr>
+          <w:sz w:val="24"/>
+          <w:szCs w:val="24"/>
+        </w:rPr>
+        <w:t xml:space="preserve">• un conducteur de plus de 25 ans titulaire du permis depuis plus de deux ans bénéficie du tarif vert s'il n'est à l'origine d'aucun accident et du tarif orange pour un accident, du tarif rouge pour deux accidents, et refusé au-delà </w:t>
+      </w:r>
+    </w:p>
+    <w:p>
+      <w:pPr>
+        <w:rPr>
+          <w:sz w:val="24"/>
+          <w:szCs w:val="24"/>
+        </w:rPr>
+      </w:pPr>
+      <w:r>
+        <w:rPr>
+          <w:sz w:val="24"/>
+          <w:szCs w:val="24"/>
+        </w:rPr>
+        <w:t xml:space="preserve">• De plus, pour encourager la fidélité des clients acceptés, la compagnie propose un contrat de la couleur immédiatement la plus avantageuse s'il est entré dans la maison depuis plus de cinq ans. Ainsi, s'il satisfait à cette exigence, un client normalement "vert" devient "bleu", un client normalement "orange" devient "vert", et le "rouge" devient orange. </w:t>
+      </w:r>
+    </w:p>
+    <w:p>
+      <w:pPr>
+        <w:rPr>
+          <w:sz w:val="24"/>
+          <w:szCs w:val="24"/>
+        </w:rPr>
+      </w:pPr>
+    </w:p>
+    <w:p>
+      <w:pPr>
+        <w:rPr>
+          <w:sz w:val="24"/>
+          <w:szCs w:val="24"/>
+        </w:rPr>
+      </w:pPr>
+      <w:r>
+        <w:rPr>
+          <w:sz w:val="24"/>
+          <w:szCs w:val="24"/>
+        </w:rPr>
+        <w:t>Ecrire l'algorithme permettant de saisir les données nécessaires (sans contrôle de saisie) et de traiter ce problème. Avant de se lancer à corps perdu dans cet exercice, on pourra réfléchir un peu et s'apercevoir qu'il est plus simple qu'il n'en a l'air (cela s'appelle faire une analyse !)</w:t>
+      </w:r>
+    </w:p>
     <w:sectPr>
       <w:pgSz w:w="11906" w:h="16838"/>
       <w:pgMar w:top="1417" w:right="1417" w:bottom="1417" w:left="1417" w:header="708" w:footer="708" w:gutter="0"/>

</xml_diff>

<commit_message>
j'ai contuiner des exercice
</commit_message>
<xml_diff>
--- a/Algo/Pseudo_code/Exercice_pseudo_code_world/algorithles_les_boucles_et_les_condition.docx
+++ b/Algo/Pseudo_code/Exercice_pseudo_code_world/algorithles_les_boucles_et_les_condition.docx
@@ -19,11 +19,16 @@
       </w:r>
     </w:p>
     <w:p>
+      <w:proofErr w:type="gramStart"/>
       <w:r>
         <w:t>n</w:t>
       </w:r>
       <w:r>
-        <w:t xml:space="preserve">b est un entier </w:t>
+        <w:t>b</w:t>
+      </w:r>
+      <w:proofErr w:type="gramEnd"/>
+      <w:r>
+        <w:t xml:space="preserve"> est un entier </w:t>
       </w:r>
     </w:p>
     <w:p>
@@ -62,7 +67,23 @@
         <w:t>tant que</w:t>
       </w:r>
       <w:r>
-        <w:t xml:space="preserve"> np&lt;1 OU np&gt;</w:t>
+        <w:t xml:space="preserve"> </w:t>
+      </w:r>
+      <w:proofErr w:type="spellStart"/>
+      <w:r>
+        <w:t>np</w:t>
+      </w:r>
+      <w:proofErr w:type="spellEnd"/>
+      <w:r>
+        <w:t xml:space="preserve">&lt;1 OU </w:t>
+      </w:r>
+      <w:proofErr w:type="spellStart"/>
+      <w:r>
+        <w:t>np</w:t>
+      </w:r>
+      <w:proofErr w:type="spellEnd"/>
+      <w:r>
+        <w:t>&gt;</w:t>
       </w:r>
       <w:r>
         <w:t>3</w:t>
@@ -111,7 +132,15 @@
         <w:t>ez</w:t>
       </w:r>
       <w:r>
-        <w:t xml:space="preserve"> gagner ! ‘’</w:t>
+        <w:t xml:space="preserve"> </w:t>
+      </w:r>
+      <w:proofErr w:type="spellStart"/>
+      <w:r>
+        <w:t>gagner</w:t>
+      </w:r>
+      <w:proofErr w:type="spellEnd"/>
+      <w:r>
+        <w:t> ! ‘’</w:t>
       </w:r>
     </w:p>
     <w:p>
@@ -167,8 +196,21 @@
         <w:tab/>
         <w:t xml:space="preserve">Debus de tant que </w:t>
       </w:r>
-      <w:r>
-        <w:t>np &lt;10 OU np &gt;20</w:t>
+      <w:proofErr w:type="spellStart"/>
+      <w:r>
+        <w:t>np</w:t>
+      </w:r>
+      <w:proofErr w:type="spellEnd"/>
+      <w:r>
+        <w:t xml:space="preserve"> &lt;10 OU </w:t>
+      </w:r>
+      <w:proofErr w:type="spellStart"/>
+      <w:r>
+        <w:t>np</w:t>
+      </w:r>
+      <w:proofErr w:type="spellEnd"/>
+      <w:r>
+        <w:t xml:space="preserve"> &gt;20</w:t>
       </w:r>
     </w:p>
     <w:p>
@@ -197,7 +239,15 @@
       </w:r>
       <w:r>
         <w:tab/>
-        <w:t>Si np &lt;10</w:t>
+        <w:t xml:space="preserve">Si </w:t>
+      </w:r>
+      <w:proofErr w:type="spellStart"/>
+      <w:r>
+        <w:t>np</w:t>
+      </w:r>
+      <w:proofErr w:type="spellEnd"/>
+      <w:r>
+        <w:t xml:space="preserve"> &lt;10</w:t>
       </w:r>
     </w:p>
     <w:p>
@@ -254,8 +304,13 @@
       </w:r>
       <w:r>
         <w:tab/>
-        <w:t>Afficher np</w:t>
-      </w:r>
+        <w:t xml:space="preserve">Afficher </w:t>
+      </w:r>
+      <w:proofErr w:type="spellStart"/>
+      <w:r>
+        <w:t>np</w:t>
+      </w:r>
+      <w:proofErr w:type="spellEnd"/>
     </w:p>
     <w:p>
       <w:pPr>
@@ -328,9 +383,11 @@
         <w:tab/>
         <w:t xml:space="preserve">Afficher </w:t>
       </w:r>
+      <w:proofErr w:type="spellStart"/>
       <w:r>
         <w:t>np</w:t>
       </w:r>
+      <w:proofErr w:type="spellEnd"/>
     </w:p>
     <w:p>
       <w:pPr>
@@ -356,7 +413,15 @@
       </w:r>
       <w:r>
         <w:tab/>
-        <w:t>Afficher ‘’ Vous avez gagne ‘’</w:t>
+        <w:t xml:space="preserve">Afficher ‘’ Vous avez </w:t>
+      </w:r>
+      <w:proofErr w:type="spellStart"/>
+      <w:r>
+        <w:t>gagne</w:t>
+      </w:r>
+      <w:proofErr w:type="spellEnd"/>
+      <w:r>
+        <w:t xml:space="preserve"> ‘’</w:t>
       </w:r>
     </w:p>
     <w:p>
@@ -381,13 +446,23 @@
       </w:r>
     </w:p>
     <w:p>
-      <w:r>
-        <w:t xml:space="preserve">nb est un entier </w:t>
-      </w:r>
-    </w:p>
-    <w:p>
-      <w:r>
-        <w:t xml:space="preserve">compteur est un entier </w:t>
+      <w:proofErr w:type="gramStart"/>
+      <w:r>
+        <w:t>nb</w:t>
+      </w:r>
+      <w:proofErr w:type="gramEnd"/>
+      <w:r>
+        <w:t xml:space="preserve"> est un entier </w:t>
+      </w:r>
+    </w:p>
+    <w:p>
+      <w:proofErr w:type="gramStart"/>
+      <w:r>
+        <w:t>compteur</w:t>
+      </w:r>
+      <w:proofErr w:type="gramEnd"/>
+      <w:r>
+        <w:t xml:space="preserve"> est un entier </w:t>
       </w:r>
     </w:p>
     <w:p>
@@ -416,7 +491,23 @@
     <w:p>
       <w:r>
         <w:tab/>
-        <w:t>Debus de tant que np &lt;10 OU np &gt;20</w:t>
+        <w:t xml:space="preserve">Debus de tant que </w:t>
+      </w:r>
+      <w:proofErr w:type="spellStart"/>
+      <w:r>
+        <w:t>np</w:t>
+      </w:r>
+      <w:proofErr w:type="spellEnd"/>
+      <w:r>
+        <w:t xml:space="preserve"> &lt;10 OU </w:t>
+      </w:r>
+      <w:proofErr w:type="spellStart"/>
+      <w:r>
+        <w:t>np</w:t>
+      </w:r>
+      <w:proofErr w:type="spellEnd"/>
+      <w:r>
+        <w:t xml:space="preserve"> &gt;20</w:t>
       </w:r>
     </w:p>
     <w:p>
@@ -475,7 +566,15 @@
       </w:r>
       <w:r>
         <w:tab/>
-        <w:t>Si np &lt;10</w:t>
+        <w:t xml:space="preserve">Si </w:t>
+      </w:r>
+      <w:proofErr w:type="spellStart"/>
+      <w:r>
+        <w:t>np</w:t>
+      </w:r>
+      <w:proofErr w:type="spellEnd"/>
+      <w:r>
+        <w:t xml:space="preserve"> &lt;10</w:t>
       </w:r>
     </w:p>
     <w:p>
@@ -529,8 +628,13 @@
       </w:r>
       <w:r>
         <w:tab/>
-        <w:t>Afficher np</w:t>
-      </w:r>
+        <w:t xml:space="preserve">Afficher </w:t>
+      </w:r>
+      <w:proofErr w:type="spellStart"/>
+      <w:r>
+        <w:t>np</w:t>
+      </w:r>
+      <w:proofErr w:type="spellEnd"/>
     </w:p>
     <w:p>
       <w:pPr>
@@ -598,8 +702,13 @@
       </w:r>
       <w:r>
         <w:tab/>
-        <w:t>Afficher np</w:t>
-      </w:r>
+        <w:t xml:space="preserve">Afficher </w:t>
+      </w:r>
+      <w:proofErr w:type="spellStart"/>
+      <w:r>
+        <w:t>np</w:t>
+      </w:r>
+      <w:proofErr w:type="spellEnd"/>
     </w:p>
     <w:p>
       <w:pPr>
@@ -646,7 +755,15 @@
       </w:r>
       <w:r>
         <w:tab/>
-        <w:t xml:space="preserve">Afficher ‘’ vous avez réussi’’ ,compteur </w:t>
+        <w:t>Afficher ‘’ vous avez réussi’</w:t>
+      </w:r>
+      <w:proofErr w:type="gramStart"/>
+      <w:r>
+        <w:t>’ ,compteur</w:t>
+      </w:r>
+      <w:proofErr w:type="gramEnd"/>
+      <w:r>
+        <w:t xml:space="preserve"> </w:t>
       </w:r>
     </w:p>
     <w:p>
@@ -709,13 +826,25 @@
       </w:r>
     </w:p>
     <w:p>
-      <w:r>
-        <w:t xml:space="preserve">np est un entier </w:t>
-      </w:r>
-    </w:p>
-    <w:p>
-      <w:r>
-        <w:t xml:space="preserve">i est un entier </w:t>
+      <w:proofErr w:type="spellStart"/>
+      <w:proofErr w:type="gramStart"/>
+      <w:r>
+        <w:t>np</w:t>
+      </w:r>
+      <w:proofErr w:type="spellEnd"/>
+      <w:proofErr w:type="gramEnd"/>
+      <w:r>
+        <w:t xml:space="preserve"> est un entier </w:t>
+      </w:r>
+    </w:p>
+    <w:p>
+      <w:proofErr w:type="gramStart"/>
+      <w:r>
+        <w:t>i</w:t>
+      </w:r>
+      <w:proofErr w:type="gramEnd"/>
+      <w:r>
+        <w:t xml:space="preserve"> est un entier </w:t>
       </w:r>
     </w:p>
     <w:p>
@@ -736,12 +865,16 @@
       <w:r>
         <w:tab/>
       </w:r>
+      <w:proofErr w:type="spellStart"/>
+      <w:proofErr w:type="gramStart"/>
       <w:r>
         <w:t>n</w:t>
       </w:r>
       <w:r>
         <w:t>p</w:t>
       </w:r>
+      <w:proofErr w:type="spellEnd"/>
+      <w:proofErr w:type="gramEnd"/>
       <w:r>
         <w:t xml:space="preserve"> prend la valeur de 0</w:t>
       </w:r>
@@ -756,40 +889,57 @@
       <w:r>
         <w:tab/>
       </w:r>
-      <w:r>
-        <w:t>i prend la valeur de 0</w:t>
-      </w:r>
-    </w:p>
-    <w:p>
-      <w:pPr>
-        <w:spacing w:after="0"/>
-      </w:pPr>
-      <w:r>
-        <w:tab/>
-      </w:r>
-      <w:r>
-        <w:tab/>
-      </w:r>
-      <w:r>
-        <w:t>afficher ‘’Saisir un nombre’’</w:t>
-      </w:r>
-    </w:p>
-    <w:p>
-      <w:pPr>
-        <w:spacing w:after="0"/>
-      </w:pPr>
-      <w:r>
-        <w:tab/>
-      </w:r>
-      <w:r>
-        <w:tab/>
-      </w:r>
-      <w:r>
-        <w:t xml:space="preserve">écrire </w:t>
-      </w:r>
+      <w:proofErr w:type="gramStart"/>
+      <w:r>
+        <w:t>i</w:t>
+      </w:r>
+      <w:proofErr w:type="gramEnd"/>
+      <w:r>
+        <w:t xml:space="preserve"> prend la valeur de 0</w:t>
+      </w:r>
+    </w:p>
+    <w:p>
+      <w:pPr>
+        <w:spacing w:after="0"/>
+      </w:pPr>
+      <w:r>
+        <w:tab/>
+      </w:r>
+      <w:r>
+        <w:tab/>
+      </w:r>
+      <w:proofErr w:type="gramStart"/>
+      <w:r>
+        <w:t>afficher</w:t>
+      </w:r>
+      <w:proofErr w:type="gramEnd"/>
+      <w:r>
+        <w:t xml:space="preserve"> ‘’Saisir un nombre’’</w:t>
+      </w:r>
+    </w:p>
+    <w:p>
+      <w:pPr>
+        <w:spacing w:after="0"/>
+      </w:pPr>
+      <w:r>
+        <w:tab/>
+      </w:r>
+      <w:r>
+        <w:tab/>
+      </w:r>
+      <w:proofErr w:type="gramStart"/>
+      <w:r>
+        <w:t>écrire</w:t>
+      </w:r>
+      <w:proofErr w:type="gramEnd"/>
+      <w:r>
+        <w:t xml:space="preserve"> </w:t>
+      </w:r>
+      <w:proofErr w:type="spellStart"/>
       <w:r>
         <w:t>np</w:t>
       </w:r>
+      <w:proofErr w:type="spellEnd"/>
     </w:p>
     <w:p>
       <w:pPr>
@@ -836,8 +986,13 @@
       <w:r>
         <w:tab/>
       </w:r>
-      <w:r>
-        <w:t xml:space="preserve">Np </w:t>
+      <w:proofErr w:type="spellStart"/>
+      <w:r>
+        <w:t>Np</w:t>
+      </w:r>
+      <w:proofErr w:type="spellEnd"/>
+      <w:r>
+        <w:t xml:space="preserve"> </w:t>
       </w:r>
       <w:r>
         <w:sym w:font="Wingdings" w:char="F0DF"/>
@@ -855,8 +1010,17 @@
       </w:r>
       <w:r>
         <w:tab/>
-        <w:t>Afficher ,np</w:t>
-      </w:r>
+      </w:r>
+      <w:proofErr w:type="gramStart"/>
+      <w:r>
+        <w:t>Afficher ,</w:t>
+      </w:r>
+      <w:proofErr w:type="spellStart"/>
+      <w:r>
+        <w:t>np</w:t>
+      </w:r>
+      <w:proofErr w:type="spellEnd"/>
+      <w:proofErr w:type="gramEnd"/>
     </w:p>
     <w:p>
       <w:r>
@@ -954,7 +1118,29 @@
           <w14:ligatures w14:val="none"/>
         </w:rPr>
         <w:tab/>
-        <w:t xml:space="preserve">Pour Pour </w:t>
+        <w:t xml:space="preserve">Pour </w:t>
+      </w:r>
+      <w:proofErr w:type="spellStart"/>
+      <w:r>
+        <w:rPr>
+          <w:rFonts w:eastAsia="Times New Roman" w:cstheme="minorHAnsi"/>
+          <w:color w:val="000000"/>
+          <w:kern w:val="0"/>
+          <w:lang w:eastAsia="fr-FR"/>
+          <w14:ligatures w14:val="none"/>
+        </w:rPr>
+        <w:t>Pour</w:t>
+      </w:r>
+      <w:proofErr w:type="spellEnd"/>
+      <w:r>
+        <w:rPr>
+          <w:rFonts w:eastAsia="Times New Roman" w:cstheme="minorHAnsi"/>
+          <w:color w:val="000000"/>
+          <w:kern w:val="0"/>
+          <w:lang w:eastAsia="fr-FR"/>
+          <w14:ligatures w14:val="none"/>
+        </w:rPr>
+        <w:t xml:space="preserve"> </w:t>
       </w:r>
     </w:p>
     <w:p>
@@ -988,15 +1174,27 @@
           <w14:ligatures w14:val="none"/>
         </w:rPr>
       </w:pPr>
-      <w:r>
-        <w:rPr>
-          <w:rFonts w:eastAsia="Times New Roman" w:cstheme="minorHAnsi"/>
-          <w:color w:val="000000"/>
-          <w:kern w:val="0"/>
-          <w:lang w:eastAsia="fr-FR"/>
-          <w14:ligatures w14:val="none"/>
-        </w:rPr>
-        <w:t>Np est un entier</w:t>
+      <w:proofErr w:type="spellStart"/>
+      <w:r>
+        <w:rPr>
+          <w:rFonts w:eastAsia="Times New Roman" w:cstheme="minorHAnsi"/>
+          <w:color w:val="000000"/>
+          <w:kern w:val="0"/>
+          <w:lang w:eastAsia="fr-FR"/>
+          <w14:ligatures w14:val="none"/>
+        </w:rPr>
+        <w:t>Np</w:t>
+      </w:r>
+      <w:proofErr w:type="spellEnd"/>
+      <w:r>
+        <w:rPr>
+          <w:rFonts w:eastAsia="Times New Roman" w:cstheme="minorHAnsi"/>
+          <w:color w:val="000000"/>
+          <w:kern w:val="0"/>
+          <w:lang w:eastAsia="fr-FR"/>
+          <w14:ligatures w14:val="none"/>
+        </w:rPr>
+        <w:t xml:space="preserve"> est un entier</w:t>
       </w:r>
     </w:p>
     <w:p>
@@ -1061,8 +1259,19 @@
           <w14:ligatures w14:val="none"/>
         </w:rPr>
         <w:tab/>
+      </w:r>
+      <w:proofErr w:type="spellStart"/>
+      <w:r>
+        <w:rPr>
+          <w:rFonts w:eastAsia="Times New Roman" w:cstheme="minorHAnsi"/>
+          <w:color w:val="000000"/>
+          <w:kern w:val="0"/>
+          <w:lang w:eastAsia="fr-FR"/>
+          <w14:ligatures w14:val="none"/>
+        </w:rPr>
         <w:t>Np</w:t>
       </w:r>
+      <w:proofErr w:type="spellEnd"/>
       <w:r>
         <w:rPr>
           <w:rFonts w:eastAsia="Times New Roman" w:cstheme="minorHAnsi"/>
@@ -1136,8 +1345,20 @@
           <w14:ligatures w14:val="none"/>
         </w:rPr>
         <w:tab/>
-        <w:t>Ecrire np</w:t>
-      </w:r>
+        <w:t xml:space="preserve">Ecrire </w:t>
+      </w:r>
+      <w:proofErr w:type="spellStart"/>
+      <w:r>
+        <w:rPr>
+          <w:rFonts w:eastAsia="Times New Roman" w:cstheme="minorHAnsi"/>
+          <w:color w:val="000000"/>
+          <w:kern w:val="0"/>
+          <w:lang w:eastAsia="fr-FR"/>
+          <w14:ligatures w14:val="none"/>
+        </w:rPr>
+        <w:t>np</w:t>
+      </w:r>
+      <w:proofErr w:type="spellEnd"/>
     </w:p>
     <w:p>
       <w:pPr>
@@ -1235,7 +1456,53 @@
           <w14:ligatures w14:val="none"/>
         </w:rPr>
         <w:tab/>
-        <w:t>Pour i allant de 1 a 10</w:t>
+        <w:t xml:space="preserve">Pour </w:t>
+      </w:r>
+      <w:proofErr w:type="spellStart"/>
+      <w:r>
+        <w:rPr>
+          <w:rFonts w:eastAsia="Times New Roman" w:cstheme="minorHAnsi"/>
+          <w:color w:val="000000"/>
+          <w:kern w:val="0"/>
+          <w:lang w:eastAsia="fr-FR"/>
+          <w14:ligatures w14:val="none"/>
+        </w:rPr>
+        <w:t>i</w:t>
+      </w:r>
+      <w:proofErr w:type="spellEnd"/>
+      <w:r>
+        <w:rPr>
+          <w:rFonts w:eastAsia="Times New Roman" w:cstheme="minorHAnsi"/>
+          <w:color w:val="000000"/>
+          <w:kern w:val="0"/>
+          <w:lang w:eastAsia="fr-FR"/>
+          <w14:ligatures w14:val="none"/>
+        </w:rPr>
+        <w:t xml:space="preserve"> allant de 1 </w:t>
+      </w:r>
+      <w:proofErr w:type="spellStart"/>
+      <w:proofErr w:type="gramStart"/>
+      <w:r>
+        <w:rPr>
+          <w:rFonts w:eastAsia="Times New Roman" w:cstheme="minorHAnsi"/>
+          <w:color w:val="000000"/>
+          <w:kern w:val="0"/>
+          <w:lang w:eastAsia="fr-FR"/>
+          <w14:ligatures w14:val="none"/>
+        </w:rPr>
+        <w:t>a</w:t>
+      </w:r>
+      <w:proofErr w:type="spellEnd"/>
+      <w:proofErr w:type="gramEnd"/>
+      <w:r>
+        <w:rPr>
+          <w:rFonts w:eastAsia="Times New Roman" w:cstheme="minorHAnsi"/>
+          <w:color w:val="000000"/>
+          <w:kern w:val="0"/>
+          <w:lang w:eastAsia="fr-FR"/>
+          <w14:ligatures w14:val="none"/>
+        </w:rPr>
+        <w:t xml:space="preserve"> 10</w:t>
       </w:r>
     </w:p>
     <w:p>
@@ -1341,7 +1608,28 @@
           <w14:ligatures w14:val="none"/>
         </w:rPr>
         <w:tab/>
-        <w:t xml:space="preserve">Np </w:t>
+      </w:r>
+      <w:proofErr w:type="spellStart"/>
+      <w:r>
+        <w:rPr>
+          <w:rFonts w:eastAsia="Times New Roman" w:cstheme="minorHAnsi"/>
+          <w:color w:val="000000"/>
+          <w:kern w:val="0"/>
+          <w:lang w:eastAsia="fr-FR"/>
+          <w14:ligatures w14:val="none"/>
+        </w:rPr>
+        <w:t>Np</w:t>
+      </w:r>
+      <w:proofErr w:type="spellEnd"/>
+      <w:r>
+        <w:rPr>
+          <w:rFonts w:eastAsia="Times New Roman" w:cstheme="minorHAnsi"/>
+          <w:color w:val="000000"/>
+          <w:kern w:val="0"/>
+          <w:lang w:eastAsia="fr-FR"/>
+          <w14:ligatures w14:val="none"/>
+        </w:rPr>
+        <w:t xml:space="preserve"> </w:t>
       </w:r>
       <w:r>
         <w:rPr>
@@ -1414,8 +1702,20 @@
           <w14:ligatures w14:val="none"/>
         </w:rPr>
         <w:tab/>
-        <w:t>Afficher np</w:t>
-      </w:r>
+        <w:t xml:space="preserve">Afficher </w:t>
+      </w:r>
+      <w:proofErr w:type="spellStart"/>
+      <w:r>
+        <w:rPr>
+          <w:rFonts w:eastAsia="Times New Roman" w:cstheme="minorHAnsi"/>
+          <w:color w:val="000000"/>
+          <w:kern w:val="0"/>
+          <w:lang w:eastAsia="fr-FR"/>
+          <w14:ligatures w14:val="none"/>
+        </w:rPr>
+        <w:t>np</w:t>
+      </w:r>
+      <w:proofErr w:type="spellEnd"/>
     </w:p>
     <w:p>
       <w:pPr>
@@ -1520,25 +1820,36 @@
       </w:r>
     </w:p>
     <w:p>
+      <w:proofErr w:type="gramStart"/>
       <w:r>
         <w:t>n</w:t>
       </w:r>
       <w:r>
-        <w:t xml:space="preserve">ombre est un entier </w:t>
-      </w:r>
-    </w:p>
-    <w:p>
+        <w:t>ombre</w:t>
+      </w:r>
+      <w:proofErr w:type="gramEnd"/>
+      <w:r>
+        <w:t xml:space="preserve"> est un entier </w:t>
+      </w:r>
+    </w:p>
+    <w:p>
+      <w:proofErr w:type="gramStart"/>
       <w:r>
         <w:t>i</w:t>
       </w:r>
+      <w:proofErr w:type="gramEnd"/>
       <w:r>
         <w:t xml:space="preserve"> est un entier </w:t>
       </w:r>
     </w:p>
     <w:p>
+      <w:proofErr w:type="spellStart"/>
+      <w:proofErr w:type="gramStart"/>
       <w:r>
         <w:t>resulta</w:t>
       </w:r>
+      <w:proofErr w:type="spellEnd"/>
+      <w:proofErr w:type="gramEnd"/>
       <w:r>
         <w:t xml:space="preserve"> est un entier</w:t>
       </w:r>
@@ -1547,18 +1858,29 @@
       <w:r>
         <w:tab/>
       </w:r>
-      <w:r>
-        <w:t xml:space="preserve">debus de programmation </w:t>
-      </w:r>
-    </w:p>
-    <w:p>
-      <w:r>
-        <w:tab/>
-      </w:r>
-      <w:r>
-        <w:tab/>
+      <w:proofErr w:type="spellStart"/>
+      <w:proofErr w:type="gramStart"/>
+      <w:r>
+        <w:t>debus</w:t>
+      </w:r>
+      <w:proofErr w:type="spellEnd"/>
+      <w:proofErr w:type="gramEnd"/>
+      <w:r>
+        <w:t xml:space="preserve"> de programmation </w:t>
+      </w:r>
+    </w:p>
+    <w:p>
+      <w:r>
+        <w:tab/>
+      </w:r>
+      <w:r>
+        <w:tab/>
+      </w:r>
+      <w:proofErr w:type="gramStart"/>
+      <w:r>
         <w:t>i</w:t>
       </w:r>
+      <w:proofErr w:type="gramEnd"/>
       <w:r>
         <w:sym w:font="Wingdings" w:char="F0DF"/>
       </w:r>
@@ -1572,7 +1894,16 @@
       </w:r>
       <w:r>
         <w:tab/>
-        <w:t xml:space="preserve">resulta </w:t>
+      </w:r>
+      <w:proofErr w:type="spellStart"/>
+      <w:proofErr w:type="gramStart"/>
+      <w:r>
+        <w:t>resulta</w:t>
+      </w:r>
+      <w:proofErr w:type="spellEnd"/>
+      <w:proofErr w:type="gramEnd"/>
+      <w:r>
+        <w:t xml:space="preserve"> </w:t>
       </w:r>
       <w:r>
         <w:sym w:font="Wingdings" w:char="F0DF"/>
@@ -1614,22 +1945,42 @@
         <w:t xml:space="preserve">pour </w:t>
       </w:r>
       <w:r>
-        <w:t>i=0   i&lt;=nombre  i++</w:t>
-      </w:r>
-    </w:p>
-    <w:p>
-      <w:r>
-        <w:tab/>
-      </w:r>
-      <w:r>
-        <w:tab/>
-        <w:t xml:space="preserve">Resulta </w:t>
+        <w:t>i=0   i&lt;=</w:t>
+      </w:r>
+      <w:proofErr w:type="gramStart"/>
+      <w:r>
+        <w:t>nombre  i</w:t>
+      </w:r>
+      <w:proofErr w:type="gramEnd"/>
+      <w:r>
+        <w:t>++</w:t>
+      </w:r>
+    </w:p>
+    <w:p>
+      <w:r>
+        <w:tab/>
+      </w:r>
+      <w:r>
+        <w:tab/>
+      </w:r>
+      <w:proofErr w:type="spellStart"/>
+      <w:r>
+        <w:t>Resulta</w:t>
+      </w:r>
+      <w:proofErr w:type="spellEnd"/>
+      <w:r>
+        <w:t xml:space="preserve"> </w:t>
       </w:r>
       <w:r>
         <w:sym w:font="Wingdings" w:char="F0DF"/>
       </w:r>
-      <w:r>
-        <w:t>resulta + i</w:t>
+      <w:proofErr w:type="spellStart"/>
+      <w:r>
+        <w:t>resulta</w:t>
+      </w:r>
+      <w:proofErr w:type="spellEnd"/>
+      <w:r>
+        <w:t xml:space="preserve"> + i</w:t>
       </w:r>
     </w:p>
     <w:p>
@@ -1645,31 +1996,44 @@
       <w:r>
         <w:tab/>
       </w:r>
-      <w:r>
-        <w:t xml:space="preserve">fin de programmation </w:t>
-      </w:r>
-    </w:p>
-    <w:p/>
-    <w:p/>
-    <w:p/>
-    <w:p/>
-    <w:p/>
-    <w:p/>
-    <w:p/>
-    <w:p/>
-    <w:p>
-      <w:r>
-        <w:tab/>
-      </w:r>
-    </w:p>
-    <w:p/>
-    <w:p/>
-    <w:p/>
-    <w:p/>
-    <w:p/>
-    <w:p>
-      <w:r>
-        <w:t>EXERCICE 5 Ecrire un algorithme qui demande un nombre de départ, et qui calcule sa factorielle. NB : la factorielle de 8, notée 8 !, vaut 1 x 2 x 3 x 4 x 5 x 6 x 7 x 8</w:t>
+      <w:proofErr w:type="gramStart"/>
+      <w:r>
+        <w:t>fin</w:t>
+      </w:r>
+      <w:proofErr w:type="gramEnd"/>
+      <w:r>
+        <w:t xml:space="preserve"> de programmation </w:t>
+      </w:r>
+    </w:p>
+    <w:p/>
+    <w:p/>
+    <w:p/>
+    <w:p/>
+    <w:p/>
+    <w:p/>
+    <w:p/>
+    <w:p/>
+    <w:p>
+      <w:r>
+        <w:tab/>
+      </w:r>
+    </w:p>
+    <w:p/>
+    <w:p/>
+    <w:p/>
+    <w:p/>
+    <w:p/>
+    <w:p>
+      <w:r>
+        <w:t xml:space="preserve">EXERCICE 5 Ecrire un algorithme qui demande un nombre de départ, et qui calcule sa factorielle. NB : la factorielle de 8, notée </w:t>
+      </w:r>
+      <w:proofErr w:type="gramStart"/>
+      <w:r>
+        <w:t>8 !,</w:t>
+      </w:r>
+      <w:proofErr w:type="gramEnd"/>
+      <w:r>
+        <w:t xml:space="preserve"> vaut 1 x 2 x 3 x 4 x 5 x 6 x 7 x 8</w:t>
       </w:r>
     </w:p>
     <w:p>
@@ -1678,34 +2042,64 @@
       </w:r>
     </w:p>
     <w:p>
-      <w:r>
-        <w:t xml:space="preserve">nombre est un entier </w:t>
-      </w:r>
-    </w:p>
-    <w:p>
-      <w:r>
-        <w:t xml:space="preserve">i est un entier </w:t>
-      </w:r>
-    </w:p>
-    <w:p>
-      <w:r>
-        <w:t>resulta est un entier</w:t>
-      </w:r>
-    </w:p>
-    <w:p>
-      <w:r>
-        <w:tab/>
-        <w:t xml:space="preserve">debus de programmation </w:t>
-      </w:r>
-    </w:p>
-    <w:p>
-      <w:r>
-        <w:tab/>
-      </w:r>
-      <w:r>
-        <w:tab/>
+      <w:proofErr w:type="gramStart"/>
+      <w:r>
+        <w:t>nombre</w:t>
+      </w:r>
+      <w:proofErr w:type="gramEnd"/>
+      <w:r>
+        <w:t xml:space="preserve"> est un entier </w:t>
+      </w:r>
+    </w:p>
+    <w:p>
+      <w:proofErr w:type="gramStart"/>
+      <w:r>
         <w:t>i</w:t>
       </w:r>
+      <w:proofErr w:type="gramEnd"/>
+      <w:r>
+        <w:t xml:space="preserve"> est un entier </w:t>
+      </w:r>
+    </w:p>
+    <w:p>
+      <w:proofErr w:type="spellStart"/>
+      <w:proofErr w:type="gramStart"/>
+      <w:r>
+        <w:t>resulta</w:t>
+      </w:r>
+      <w:proofErr w:type="spellEnd"/>
+      <w:proofErr w:type="gramEnd"/>
+      <w:r>
+        <w:t xml:space="preserve"> est un entier</w:t>
+      </w:r>
+    </w:p>
+    <w:p>
+      <w:r>
+        <w:tab/>
+      </w:r>
+      <w:proofErr w:type="spellStart"/>
+      <w:proofErr w:type="gramStart"/>
+      <w:r>
+        <w:t>debus</w:t>
+      </w:r>
+      <w:proofErr w:type="spellEnd"/>
+      <w:proofErr w:type="gramEnd"/>
+      <w:r>
+        <w:t xml:space="preserve"> de programmation </w:t>
+      </w:r>
+    </w:p>
+    <w:p>
+      <w:r>
+        <w:tab/>
+      </w:r>
+      <w:r>
+        <w:tab/>
+      </w:r>
+      <w:proofErr w:type="gramStart"/>
+      <w:r>
+        <w:t>i</w:t>
+      </w:r>
+      <w:proofErr w:type="gramEnd"/>
       <w:r>
         <w:sym w:font="Wingdings" w:char="F0DF"/>
       </w:r>
@@ -1719,7 +2113,16 @@
       </w:r>
       <w:r>
         <w:tab/>
-        <w:t xml:space="preserve">resulta </w:t>
+      </w:r>
+      <w:proofErr w:type="spellStart"/>
+      <w:proofErr w:type="gramStart"/>
+      <w:r>
+        <w:t>resulta</w:t>
+      </w:r>
+      <w:proofErr w:type="spellEnd"/>
+      <w:proofErr w:type="gramEnd"/>
+      <w:r>
+        <w:t xml:space="preserve"> </w:t>
       </w:r>
       <w:r>
         <w:sym w:font="Wingdings" w:char="F0DF"/>
@@ -1749,22 +2152,42 @@
     <w:p>
       <w:r>
         <w:tab/>
-        <w:t>Debus de pour i=01  i&lt;=nombre  i++</w:t>
-      </w:r>
-    </w:p>
-    <w:p>
-      <w:r>
-        <w:tab/>
-      </w:r>
-      <w:r>
-        <w:tab/>
-        <w:t xml:space="preserve">Resulta </w:t>
+        <w:t>Debus de pour i=</w:t>
+      </w:r>
+      <w:proofErr w:type="gramStart"/>
+      <w:r>
+        <w:t>01  i</w:t>
+      </w:r>
+      <w:proofErr w:type="gramEnd"/>
+      <w:r>
+        <w:t>&lt;=nombre  i++</w:t>
+      </w:r>
+    </w:p>
+    <w:p>
+      <w:r>
+        <w:tab/>
+      </w:r>
+      <w:r>
+        <w:tab/>
+      </w:r>
+      <w:proofErr w:type="spellStart"/>
+      <w:r>
+        <w:t>Resulta</w:t>
+      </w:r>
+      <w:proofErr w:type="spellEnd"/>
+      <w:r>
+        <w:t xml:space="preserve"> </w:t>
       </w:r>
       <w:r>
         <w:sym w:font="Wingdings" w:char="F0DF"/>
       </w:r>
-      <w:r>
-        <w:t>resulta + i</w:t>
+      <w:proofErr w:type="spellStart"/>
+      <w:r>
+        <w:t>resulta</w:t>
+      </w:r>
+      <w:proofErr w:type="spellEnd"/>
+      <w:r>
+        <w:t xml:space="preserve"> + i</w:t>
       </w:r>
     </w:p>
     <w:p>
@@ -1779,7 +2202,14 @@
     <w:p>
       <w:r>
         <w:tab/>
-        <w:t xml:space="preserve">fin de programmation </w:t>
+      </w:r>
+      <w:proofErr w:type="gramStart"/>
+      <w:r>
+        <w:t>fin</w:t>
+      </w:r>
+      <w:proofErr w:type="gramEnd"/>
+      <w:r>
+        <w:t xml:space="preserve"> de programmation </w:t>
       </w:r>
     </w:p>
     <w:p/>
@@ -1815,19 +2245,34 @@
       </w:r>
     </w:p>
     <w:p>
-      <w:r>
-        <w:t xml:space="preserve">prix </w:t>
+      <w:proofErr w:type="gramStart"/>
+      <w:r>
+        <w:t>prix</w:t>
+      </w:r>
+      <w:proofErr w:type="gramEnd"/>
+      <w:r>
+        <w:t xml:space="preserve"> </w:t>
       </w:r>
       <w:r>
         <w:t>sont des réel</w:t>
       </w:r>
     </w:p>
     <w:p>
-      <w:r>
-        <w:t xml:space="preserve">Nbphotocopies </w:t>
-      </w:r>
-      <w:r>
-        <w:t xml:space="preserve"> est un entier </w:t>
+      <w:proofErr w:type="spellStart"/>
+      <w:proofErr w:type="gramStart"/>
+      <w:r>
+        <w:t>Nbphotocopies</w:t>
+      </w:r>
+      <w:proofErr w:type="spellEnd"/>
+      <w:r>
+        <w:t xml:space="preserve"> </w:t>
+      </w:r>
+      <w:r>
+        <w:t xml:space="preserve"> est</w:t>
+      </w:r>
+      <w:proofErr w:type="gramEnd"/>
+      <w:r>
+        <w:t xml:space="preserve"> un entier </w:t>
       </w:r>
     </w:p>
     <w:p>
@@ -1843,7 +2288,17 @@
         <w:t xml:space="preserve">Afficher ‘’ Saisir </w:t>
       </w:r>
       <w:r>
-        <w:t xml:space="preserve">le nombre de photocopies a faire </w:t>
+        <w:t xml:space="preserve">le nombre de photocopies </w:t>
+      </w:r>
+      <w:proofErr w:type="spellStart"/>
+      <w:proofErr w:type="gramStart"/>
+      <w:r>
+        <w:t>a</w:t>
+      </w:r>
+      <w:proofErr w:type="spellEnd"/>
+      <w:proofErr w:type="gramEnd"/>
+      <w:r>
+        <w:t xml:space="preserve"> faire </w:t>
       </w:r>
     </w:p>
     <w:p>
@@ -1853,9 +2308,11 @@
       <w:r>
         <w:t xml:space="preserve">Ecrire </w:t>
       </w:r>
+      <w:proofErr w:type="spellStart"/>
       <w:r>
         <w:t>nbphotocopies</w:t>
       </w:r>
+      <w:proofErr w:type="spellEnd"/>
     </w:p>
     <w:p>
       <w:r>
@@ -1871,13 +2328,22 @@
       </w:r>
       <w:r>
         <w:tab/>
+      </w:r>
+      <w:proofErr w:type="gramStart"/>
+      <w:r>
         <w:t xml:space="preserve">Si </w:t>
       </w:r>
       <w:r>
         <w:t xml:space="preserve"> </w:t>
       </w:r>
-      <w:r>
-        <w:t>nbphotocopies &lt;=10</w:t>
+      <w:proofErr w:type="spellStart"/>
+      <w:r>
+        <w:t>nbphotocopies</w:t>
+      </w:r>
+      <w:proofErr w:type="spellEnd"/>
+      <w:proofErr w:type="gramEnd"/>
+      <w:r>
+        <w:t xml:space="preserve"> &lt;=10</w:t>
       </w:r>
     </w:p>
     <w:p>
@@ -1903,34 +2369,60 @@
         <w:tab/>
       </w:r>
       <w:r>
-        <w:t>Prix= nbphotocopies*0.10</w:t>
-      </w:r>
-    </w:p>
-    <w:p>
-      <w:r>
-        <w:tab/>
-      </w:r>
-      <w:r>
-        <w:tab/>
-      </w:r>
-      <w:r>
-        <w:tab/>
-        <w:t>Afficher ‘’ le prix pour’’ ,</w:t>
-      </w:r>
+        <w:t xml:space="preserve">Prix= </w:t>
+      </w:r>
+      <w:proofErr w:type="spellStart"/>
+      <w:r>
+        <w:t>nbphotocopies</w:t>
+      </w:r>
+      <w:proofErr w:type="spellEnd"/>
+      <w:r>
+        <w:t>*0.10</w:t>
+      </w:r>
+    </w:p>
+    <w:p>
+      <w:r>
+        <w:tab/>
+      </w:r>
+      <w:r>
+        <w:tab/>
+      </w:r>
+      <w:r>
+        <w:tab/>
+        <w:t>Afficher ‘’ le prix pour’</w:t>
+      </w:r>
+      <w:proofErr w:type="gramStart"/>
+      <w:r>
+        <w:t>’ ,</w:t>
+      </w:r>
+      <w:proofErr w:type="gramEnd"/>
       <w:r>
         <w:t xml:space="preserve"> </w:t>
       </w:r>
-      <w:r>
-        <w:t xml:space="preserve">nbphotocopies ‘’ et ‘’ , prix </w:t>
-      </w:r>
-    </w:p>
-    <w:p>
-      <w:r>
-        <w:tab/>
-      </w:r>
-      <w:r>
-        <w:tab/>
-        <w:t>Sinon si nbphotocopies &lt;= 30</w:t>
+      <w:proofErr w:type="spellStart"/>
+      <w:r>
+        <w:t>nbphotocopies</w:t>
+      </w:r>
+      <w:proofErr w:type="spellEnd"/>
+      <w:r>
+        <w:t xml:space="preserve"> ‘’ et ‘’ , prix </w:t>
+      </w:r>
+    </w:p>
+    <w:p>
+      <w:r>
+        <w:tab/>
+      </w:r>
+      <w:r>
+        <w:tab/>
+        <w:t xml:space="preserve">Sinon si </w:t>
+      </w:r>
+      <w:proofErr w:type="spellStart"/>
+      <w:r>
+        <w:t>nbphotocopies</w:t>
+      </w:r>
+      <w:proofErr w:type="spellEnd"/>
+      <w:r>
+        <w:t xml:space="preserve"> &lt;= 30</w:t>
       </w:r>
     </w:p>
     <w:p>
@@ -1956,34 +2448,54 @@
         <w:tab/>
       </w:r>
       <w:r>
-        <w:t>Prix = (10*0.10)+(</w:t>
-      </w:r>
+        <w:t>Prix = (10*0.</w:t>
+      </w:r>
+      <w:proofErr w:type="gramStart"/>
+      <w:r>
+        <w:t>10)+(</w:t>
+      </w:r>
+      <w:proofErr w:type="gramEnd"/>
       <w:r>
         <w:t xml:space="preserve"> </w:t>
       </w:r>
-      <w:r>
-        <w:t>nbphotocopies*0.09)</w:t>
-      </w:r>
-    </w:p>
-    <w:p>
-      <w:r>
-        <w:tab/>
-      </w:r>
-      <w:r>
-        <w:tab/>
-      </w:r>
-      <w:r>
-        <w:tab/>
-      </w:r>
-      <w:r>
-        <w:tab/>
-        <w:t>Afficher ‘’ le prix pour’’ ,</w:t>
-      </w:r>
+      <w:proofErr w:type="spellStart"/>
+      <w:r>
+        <w:t>nbphotocopies</w:t>
+      </w:r>
+      <w:proofErr w:type="spellEnd"/>
+      <w:r>
+        <w:t>*0.09)</w:t>
+      </w:r>
+    </w:p>
+    <w:p>
+      <w:r>
+        <w:tab/>
+      </w:r>
+      <w:r>
+        <w:tab/>
+      </w:r>
+      <w:r>
+        <w:tab/>
+      </w:r>
+      <w:r>
+        <w:tab/>
+        <w:t>Afficher ‘’ le prix pour’</w:t>
+      </w:r>
+      <w:proofErr w:type="gramStart"/>
+      <w:r>
+        <w:t>’ ,</w:t>
+      </w:r>
+      <w:proofErr w:type="gramEnd"/>
       <w:r>
         <w:t xml:space="preserve"> </w:t>
       </w:r>
-      <w:r>
-        <w:t>nbphotocopies ‘’ et ‘’ , prix</w:t>
+      <w:proofErr w:type="spellStart"/>
+      <w:r>
+        <w:t>nbphotocopies</w:t>
+      </w:r>
+      <w:proofErr w:type="spellEnd"/>
+      <w:r>
+        <w:t xml:space="preserve"> ‘’ et ‘’ , prix</w:t>
       </w:r>
     </w:p>
     <w:p>
@@ -2004,13 +2516,26 @@
       </w:r>
       <w:r>
         <w:tab/>
-        <w:t>Prix = (10*0.10)+(20*0.09)+(</w:t>
+        <w:t>Prix = (10*0.</w:t>
+      </w:r>
+      <w:proofErr w:type="gramStart"/>
+      <w:r>
+        <w:t>10)+(</w:t>
+      </w:r>
+      <w:proofErr w:type="gramEnd"/>
+      <w:r>
+        <w:t>20*0.09)+(</w:t>
       </w:r>
       <w:r>
         <w:t xml:space="preserve"> </w:t>
       </w:r>
-      <w:r>
-        <w:t>nbphotocopies*0.08)</w:t>
+      <w:proofErr w:type="spellStart"/>
+      <w:r>
+        <w:t>nbphotocopies</w:t>
+      </w:r>
+      <w:proofErr w:type="spellEnd"/>
+      <w:r>
+        <w:t>*0.08)</w:t>
       </w:r>
     </w:p>
     <w:p>
@@ -2028,13 +2553,23 @@
       </w:r>
       <w:r>
         <w:tab/>
-        <w:t>Afficher ‘’ le prix pour’’ ,</w:t>
-      </w:r>
+        <w:t>Afficher ‘’ le prix pour’</w:t>
+      </w:r>
+      <w:proofErr w:type="gramStart"/>
+      <w:r>
+        <w:t>’ ,</w:t>
+      </w:r>
+      <w:proofErr w:type="gramEnd"/>
       <w:r>
         <w:t xml:space="preserve"> </w:t>
       </w:r>
-      <w:r>
-        <w:t>nbphotocopies ‘’ et ‘’ , prix</w:t>
+      <w:proofErr w:type="spellStart"/>
+      <w:r>
+        <w:t>nbphotocopies</w:t>
+      </w:r>
+      <w:proofErr w:type="spellEnd"/>
+      <w:r>
+        <w:t xml:space="preserve"> ‘’ et ‘’ , prix</w:t>
       </w:r>
     </w:p>
     <w:p>
@@ -2297,8 +2832,13 @@
     </w:p>
     <w:p>
       <w:r>
-        <w:t>Début de porgramation</w:t>
-      </w:r>
+        <w:t xml:space="preserve">Début de </w:t>
+      </w:r>
+      <w:proofErr w:type="spellStart"/>
+      <w:r>
+        <w:t>porgramation</w:t>
+      </w:r>
+      <w:proofErr w:type="spellEnd"/>
     </w:p>
     <w:p>
       <w:r>
@@ -2306,9 +2846,11 @@
       </w:r>
     </w:p>
     <w:p>
+      <w:proofErr w:type="gramStart"/>
       <w:r>
         <w:t>Ecrire  nb</w:t>
       </w:r>
+      <w:proofErr w:type="gramEnd"/>
     </w:p>
     <w:p/>
     <w:p>
@@ -2467,37 +3009,11 @@
         </w:rPr>
       </w:pPr>
     </w:p>
-    <w:p>
-      <w:pPr>
-        <w:rPr>
-          <w:sz w:val="24"/>
-          <w:szCs w:val="24"/>
-        </w:rPr>
-      </w:pPr>
-    </w:p>
-    <w:p>
-      <w:pPr>
-        <w:rPr>
-          <w:sz w:val="24"/>
-          <w:szCs w:val="24"/>
-        </w:rPr>
-      </w:pPr>
-    </w:p>
+    <w:p/>
+    <w:p/>
     <w:p>
       <w:r>
         <w:lastRenderedPageBreak/>
-        <w:t xml:space="preserve">EXERCICE 3 </w:t>
-      </w:r>
-    </w:p>
-    <w:p>
-      <w:r>
-        <w:t>Ecrire un algorithme qui demande un nombre de départ, et qui ensuite affiche les dix nombres suivants. Par exemple, si l'utilisateur entre le nombre 17, le programme affichera les nombres de 18 à 27. Ecrire cet algorithme dans un premier temps avec une boucle tant que, pus avec une boucle pour.</w:t>
-      </w:r>
-    </w:p>
-    <w:p/>
-    <w:p/>
-    <w:p>
-      <w:r>
         <w:t xml:space="preserve">EXERCICE 6 </w:t>
       </w:r>
     </w:p>
@@ -2523,18 +3039,35 @@
       </w:r>
     </w:p>
     <w:p>
-      <w:r>
-        <w:t>nbMax est un réel</w:t>
-      </w:r>
-    </w:p>
-    <w:p>
-      <w:r>
-        <w:t>début de programmation</w:t>
-      </w:r>
-    </w:p>
-    <w:p>
-      <w:r>
-        <w:t>afficher ‘’ Saisir un nombre ‘’</w:t>
+      <w:proofErr w:type="spellStart"/>
+      <w:proofErr w:type="gramStart"/>
+      <w:r>
+        <w:t>nbMax</w:t>
+      </w:r>
+      <w:proofErr w:type="spellEnd"/>
+      <w:proofErr w:type="gramEnd"/>
+      <w:r>
+        <w:t xml:space="preserve"> est un réel</w:t>
+      </w:r>
+    </w:p>
+    <w:p>
+      <w:proofErr w:type="gramStart"/>
+      <w:r>
+        <w:t>début</w:t>
+      </w:r>
+      <w:proofErr w:type="gramEnd"/>
+      <w:r>
+        <w:t xml:space="preserve"> de programmation</w:t>
+      </w:r>
+    </w:p>
+    <w:p>
+      <w:proofErr w:type="gramStart"/>
+      <w:r>
+        <w:t>afficher</w:t>
+      </w:r>
+      <w:proofErr w:type="gramEnd"/>
+      <w:r>
+        <w:t xml:space="preserve"> ‘’ Saisir un nombre ‘’</w:t>
       </w:r>
     </w:p>
     <w:p>
@@ -2575,8 +3108,13 @@
         <w:tab/>
       </w:r>
       <w:r>
-        <w:t>Si nb &gt;= nbMax</w:t>
-      </w:r>
+        <w:t xml:space="preserve">Si nb &gt;= </w:t>
+      </w:r>
+      <w:proofErr w:type="spellStart"/>
+      <w:r>
+        <w:t>nbMax</w:t>
+      </w:r>
+      <w:proofErr w:type="spellEnd"/>
     </w:p>
     <w:p>
       <w:r>
@@ -2590,7 +3128,33 @@
     <w:p>
       <w:r>
         <w:tab/>
-        <w:t>Nbmax = nb</w:t>
+      </w:r>
+      <w:proofErr w:type="spellStart"/>
+      <w:r>
+        <w:t>Nbmax</w:t>
+      </w:r>
+      <w:proofErr w:type="spellEnd"/>
+      <w:r>
+        <w:t xml:space="preserve"> </w:t>
+      </w:r>
+      <w:r>
+        <w:t>&lt;-</w:t>
+      </w:r>
+      <w:r>
+        <w:t xml:space="preserve"> nb</w:t>
+      </w:r>
+    </w:p>
+    <w:p>
+      <w:r>
+        <w:tab/>
+      </w:r>
+      <w:proofErr w:type="spellStart"/>
+      <w:r>
+        <w:t>Nbpose</w:t>
+      </w:r>
+      <w:proofErr w:type="spellEnd"/>
+      <w:r>
+        <w:t xml:space="preserve"> &lt;- 1+i-(nbpose-20)</w:t>
       </w:r>
     </w:p>
     <w:p>
@@ -2606,7 +3170,210 @@
     </w:p>
     <w:p>
       <w:r>
-        <w:t>Afficher ‘’Le nombre le plus grand et ,nbmax</w:t>
+        <w:t>Afficher ‘’Le nombre le plus grand et</w:t>
+      </w:r>
+      <w:r>
+        <w:t>’</w:t>
+      </w:r>
+      <w:proofErr w:type="gramStart"/>
+      <w:r>
+        <w:t>’</w:t>
+      </w:r>
+      <w:r>
+        <w:t xml:space="preserve"> ,</w:t>
+      </w:r>
+      <w:proofErr w:type="spellStart"/>
+      <w:r>
+        <w:t>nbmax</w:t>
+      </w:r>
+      <w:proofErr w:type="spellEnd"/>
+      <w:proofErr w:type="gramEnd"/>
+      <w:r>
+        <w:t>, ‘’il se trouve en position’’ ,</w:t>
+      </w:r>
+      <w:proofErr w:type="spellStart"/>
+      <w:r>
+        <w:t>nbpose</w:t>
+      </w:r>
+      <w:proofErr w:type="spellEnd"/>
+      <w:r>
+        <w:t xml:space="preserve"> </w:t>
+      </w:r>
+    </w:p>
+    <w:p/>
+    <w:p/>
+    <w:p/>
+    <w:p/>
+    <w:p/>
+    <w:p/>
+    <w:p/>
+    <w:p>
+      <w:r>
+        <w:lastRenderedPageBreak/>
+        <w:t>EXERCICE 7</w:t>
+      </w:r>
+    </w:p>
+    <w:p>
+      <w:r>
+        <w:t xml:space="preserve"> Réécrire l’algorithme précédent, mais cette fois-ci on ne connaît pas d’avance combien l’utilisateur souhaite saisir de nombres. La saisie des nombres s’arrête lorsque l’utilisateur entre un zéro.</w:t>
+      </w:r>
+    </w:p>
+    <w:p/>
+    <w:p>
+      <w:r>
+        <w:t>Variable</w:t>
+      </w:r>
+    </w:p>
+    <w:p>
+      <w:r>
+        <w:t>Nb est un réel</w:t>
+      </w:r>
+    </w:p>
+    <w:p>
+      <w:r>
+        <w:t xml:space="preserve">I est un réel </w:t>
+      </w:r>
+    </w:p>
+    <w:p>
+      <w:proofErr w:type="spellStart"/>
+      <w:proofErr w:type="gramStart"/>
+      <w:r>
+        <w:t>nbMax</w:t>
+      </w:r>
+      <w:proofErr w:type="spellEnd"/>
+      <w:proofErr w:type="gramEnd"/>
+      <w:r>
+        <w:t xml:space="preserve"> est un réel</w:t>
+      </w:r>
+    </w:p>
+    <w:p>
+      <w:proofErr w:type="gramStart"/>
+      <w:r>
+        <w:t>début</w:t>
+      </w:r>
+      <w:proofErr w:type="gramEnd"/>
+      <w:r>
+        <w:t xml:space="preserve"> de programmation</w:t>
+      </w:r>
+    </w:p>
+    <w:p>
+      <w:proofErr w:type="gramStart"/>
+      <w:r>
+        <w:t>afficher</w:t>
+      </w:r>
+      <w:proofErr w:type="gramEnd"/>
+      <w:r>
+        <w:t xml:space="preserve"> ‘’ Saisir un nombre ‘’</w:t>
+      </w:r>
+    </w:p>
+    <w:p>
+      <w:r>
+        <w:t>Ecrire nb</w:t>
+      </w:r>
+    </w:p>
+    <w:p>
+      <w:r>
+        <w:t>Début de pour</w:t>
+      </w:r>
+    </w:p>
+    <w:p>
+      <w:r>
+        <w:t>Pour i=nb a i=20 i++</w:t>
+      </w:r>
+    </w:p>
+    <w:p>
+      <w:r>
+        <w:tab/>
+        <w:t>Faire</w:t>
+      </w:r>
+    </w:p>
+    <w:p>
+      <w:r>
+        <w:tab/>
+        <w:t>Début de si</w:t>
+      </w:r>
+    </w:p>
+    <w:p>
+      <w:r>
+        <w:tab/>
+        <w:t xml:space="preserve">Si nb &gt;= </w:t>
+      </w:r>
+      <w:proofErr w:type="spellStart"/>
+      <w:r>
+        <w:t>nbMax</w:t>
+      </w:r>
+      <w:proofErr w:type="spellEnd"/>
+    </w:p>
+    <w:p>
+      <w:r>
+        <w:tab/>
+      </w:r>
+      <w:r>
+        <w:tab/>
+        <w:t>Alors</w:t>
+      </w:r>
+    </w:p>
+    <w:p>
+      <w:r>
+        <w:tab/>
+      </w:r>
+      <w:proofErr w:type="spellStart"/>
+      <w:r>
+        <w:t>Nbmax</w:t>
+      </w:r>
+      <w:proofErr w:type="spellEnd"/>
+      <w:r>
+        <w:t xml:space="preserve"> &lt;- nb</w:t>
+      </w:r>
+    </w:p>
+    <w:p>
+      <w:r>
+        <w:tab/>
+      </w:r>
+      <w:proofErr w:type="spellStart"/>
+      <w:r>
+        <w:t>Nbpose</w:t>
+      </w:r>
+      <w:proofErr w:type="spellEnd"/>
+      <w:r>
+        <w:t xml:space="preserve"> &lt;- 1+i-(nbpose-20)</w:t>
+      </w:r>
+    </w:p>
+    <w:p>
+      <w:r>
+        <w:tab/>
+        <w:t>Fin de si</w:t>
+      </w:r>
+    </w:p>
+    <w:p>
+      <w:r>
+        <w:t>Fin de pour</w:t>
+      </w:r>
+    </w:p>
+    <w:p>
+      <w:r>
+        <w:t>Afficher ‘’Le nombre le plus grand et’</w:t>
+      </w:r>
+      <w:proofErr w:type="gramStart"/>
+      <w:r>
+        <w:t>’ ,</w:t>
+      </w:r>
+      <w:proofErr w:type="spellStart"/>
+      <w:r>
+        <w:t>nbmax</w:t>
+      </w:r>
+      <w:proofErr w:type="spellEnd"/>
+      <w:proofErr w:type="gramEnd"/>
+      <w:r>
+        <w:t>, ‘’il se trouve en position’’ ,</w:t>
+      </w:r>
+      <w:proofErr w:type="spellStart"/>
+      <w:r>
+        <w:t>nbpose</w:t>
+      </w:r>
+      <w:proofErr w:type="spellEnd"/>
+      <w:r>
+        <w:t xml:space="preserve"> </w:t>
       </w:r>
     </w:p>
     <w:p/>

</xml_diff>